<commit_message>
edited documentation, fixed few bugs
</commit_message>
<xml_diff>
--- a/final_project_py/finalprojectdocumentation.docx
+++ b/final_project_py/finalprojectdocumentation.docx
@@ -73,6 +73,9 @@
       <w:pPr>
         <w:rPr>
           <w:rFonts w:ascii="Times New Roman" w:eastAsia="Times New Roman" w:hAnsi="Times New Roman" w:cs="Times New Roman"/>
+          <w:color w:val="000000"/>
+          <w:sz w:val="22"/>
+          <w:szCs w:val="22"/>
         </w:rPr>
       </w:pPr>
       <w:r>
@@ -91,6 +94,28 @@
           <w:rFonts w:ascii="Times New Roman" w:eastAsia="Times New Roman" w:hAnsi="Times New Roman" w:cs="Times New Roman"/>
         </w:rPr>
       </w:pPr>
+    </w:p>
+    <w:p>
+      <w:pPr>
+        <w:rPr>
+          <w:rFonts w:ascii="Times New Roman" w:eastAsia="Times New Roman" w:hAnsi="Times New Roman" w:cs="Times New Roman"/>
+          <w:u w:val="single"/>
+        </w:rPr>
+      </w:pPr>
+      <w:r>
+        <w:rPr>
+          <w:rFonts w:ascii="Times New Roman" w:eastAsia="Times New Roman" w:hAnsi="Times New Roman" w:cs="Times New Roman"/>
+          <w:u w:val="single"/>
+        </w:rPr>
+        <w:t>ABOUT</w:t>
+      </w:r>
+    </w:p>
+    <w:p>
+      <w:pPr>
+        <w:rPr>
+          <w:rFonts w:ascii="Times New Roman" w:eastAsia="Times New Roman" w:hAnsi="Times New Roman" w:cs="Times New Roman"/>
+        </w:rPr>
+      </w:pPr>
       <w:r>
         <w:rPr>
           <w:rFonts w:ascii="Times New Roman" w:eastAsia="Times New Roman" w:hAnsi="Times New Roman" w:cs="Times New Roman"/>
@@ -137,18 +162,16 @@
           <w:sz w:val="22"/>
           <w:szCs w:val="22"/>
         </w:rPr>
-        <w:t xml:space="preserve">The obstacles are instantiated from their respective classes, and each have attributes for their current x and y positions, x1 and x2 which tell us where the line of objects should begin and end. We use a limited number of objects (such as asteroids in a range of 3), and “re-use” them by using the x2 and </w:t>
-      </w:r>
-      <w:bookmarkStart w:id="0" w:name="_GoBack"/>
-      <w:bookmarkEnd w:id="0"/>
-      <w:r>
-        <w:rPr>
-          <w:rFonts w:ascii="Times New Roman" w:eastAsia="Times New Roman" w:hAnsi="Times New Roman" w:cs="Times New Roman"/>
-          <w:color w:val="000000"/>
-          <w:sz w:val="22"/>
-          <w:szCs w:val="22"/>
-        </w:rPr>
-        <w:t xml:space="preserve">x1. </w:t>
+        <w:t xml:space="preserve">The obstacles are instantiated from their respective classes, and each have attributes for their current x and y positions, x1 and x2 which tell us where the line of objects should begin and end. We use a limited number of objects (such as asteroids in a range of 3), and “re-use” them by using the x2 and x1. </w:t>
+      </w:r>
+      <w:r>
+        <w:rPr>
+          <w:rFonts w:ascii="Times New Roman" w:eastAsia="Times New Roman" w:hAnsi="Times New Roman" w:cs="Times New Roman"/>
+          <w:color w:val="000000"/>
+          <w:sz w:val="22"/>
+          <w:szCs w:val="22"/>
+        </w:rPr>
+        <w:t xml:space="preserve">The objects also have a dx which defines the rate and which they move, or their positions shift. </w:t>
       </w:r>
     </w:p>
     <w:p>
@@ -325,7 +348,7 @@
         </w:rPr>
         <w:lastRenderedPageBreak/>
         <w:drawing>
-          <wp:inline distT="0" distB="0" distL="0" distR="0">
+          <wp:inline distT="0" distB="0" distL="0" distR="0" wp14:anchorId="7E84E829" wp14:editId="4BCB7BC8">
             <wp:extent cx="5727700" cy="3580130"/>
             <wp:effectExtent l="0" t="0" r="0" b="1270"/>
             <wp:docPr id="2" name="Picture 2"/>
@@ -416,6 +439,170 @@
           <w:rFonts w:ascii="Times New Roman" w:hAnsi="Times New Roman" w:cs="Times New Roman"/>
         </w:rPr>
         <w:t>.</w:t>
+      </w:r>
+    </w:p>
+    <w:p>
+      <w:pPr>
+        <w:tabs>
+          <w:tab w:val="left" w:pos="4019"/>
+        </w:tabs>
+        <w:rPr>
+          <w:rFonts w:ascii="Times New Roman" w:hAnsi="Times New Roman" w:cs="Times New Roman"/>
+          <w:u w:val="single"/>
+        </w:rPr>
+      </w:pPr>
+    </w:p>
+    <w:p>
+      <w:pPr>
+        <w:tabs>
+          <w:tab w:val="left" w:pos="4019"/>
+        </w:tabs>
+        <w:rPr>
+          <w:rFonts w:ascii="Times New Roman" w:hAnsi="Times New Roman" w:cs="Times New Roman"/>
+          <w:u w:val="single"/>
+        </w:rPr>
+      </w:pPr>
+      <w:r>
+        <w:rPr>
+          <w:rFonts w:ascii="Times New Roman" w:hAnsi="Times New Roman" w:cs="Times New Roman"/>
+          <w:u w:val="single"/>
+        </w:rPr>
+        <w:t>HOW TO RUN THE GAME:</w:t>
+      </w:r>
+    </w:p>
+    <w:p>
+      <w:pPr>
+        <w:tabs>
+          <w:tab w:val="left" w:pos="4019"/>
+        </w:tabs>
+        <w:rPr>
+          <w:rFonts w:ascii="Times New Roman" w:hAnsi="Times New Roman" w:cs="Times New Roman"/>
+          <w:u w:val="single"/>
+        </w:rPr>
+      </w:pPr>
+      <w:bookmarkStart w:id="0" w:name="_GoBack"/>
+      <w:bookmarkEnd w:id="0"/>
+    </w:p>
+    <w:p>
+      <w:pPr>
+        <w:tabs>
+          <w:tab w:val="left" w:pos="4019"/>
+        </w:tabs>
+        <w:rPr>
+          <w:rFonts w:ascii="Times New Roman" w:hAnsi="Times New Roman" w:cs="Times New Roman"/>
+        </w:rPr>
+      </w:pPr>
+      <w:r>
+        <w:rPr>
+          <w:rFonts w:ascii="Times New Roman" w:hAnsi="Times New Roman" w:cs="Times New Roman"/>
+        </w:rPr>
+        <w:t>Open the “</w:t>
+      </w:r>
+      <w:proofErr w:type="spellStart"/>
+      <w:r>
+        <w:rPr>
+          <w:rFonts w:ascii="Times New Roman" w:hAnsi="Times New Roman" w:cs="Times New Roman"/>
+        </w:rPr>
+        <w:t>final_project_</w:t>
+      </w:r>
+      <w:proofErr w:type="gramStart"/>
+      <w:r>
+        <w:rPr>
+          <w:rFonts w:ascii="Times New Roman" w:hAnsi="Times New Roman" w:cs="Times New Roman"/>
+        </w:rPr>
+        <w:t>py.pyde</w:t>
+      </w:r>
+      <w:proofErr w:type="spellEnd"/>
+      <w:proofErr w:type="gramEnd"/>
+      <w:r>
+        <w:rPr>
+          <w:rFonts w:ascii="Times New Roman" w:hAnsi="Times New Roman" w:cs="Times New Roman"/>
+        </w:rPr>
+        <w:t>” file on processing. Press the “play” button on the top left corner.</w:t>
+      </w:r>
+    </w:p>
+    <w:p>
+      <w:pPr>
+        <w:tabs>
+          <w:tab w:val="left" w:pos="4019"/>
+        </w:tabs>
+        <w:rPr>
+          <w:rFonts w:ascii="Times New Roman" w:hAnsi="Times New Roman" w:cs="Times New Roman"/>
+        </w:rPr>
+      </w:pPr>
+    </w:p>
+    <w:p>
+      <w:pPr>
+        <w:tabs>
+          <w:tab w:val="left" w:pos="4019"/>
+        </w:tabs>
+        <w:rPr>
+          <w:rFonts w:ascii="Times New Roman" w:hAnsi="Times New Roman" w:cs="Times New Roman"/>
+        </w:rPr>
+      </w:pPr>
+      <w:r>
+        <w:rPr>
+          <w:rFonts w:ascii="Times New Roman" w:hAnsi="Times New Roman" w:cs="Times New Roman"/>
+        </w:rPr>
+        <w:t>You can look at instructions on the m</w:t>
+      </w:r>
+      <w:r>
+        <w:rPr>
+          <w:rFonts w:ascii="Times New Roman" w:hAnsi="Times New Roman" w:cs="Times New Roman"/>
+        </w:rPr>
+        <w:t>e</w:t>
+      </w:r>
+      <w:r>
+        <w:rPr>
+          <w:rFonts w:ascii="Times New Roman" w:hAnsi="Times New Roman" w:cs="Times New Roman"/>
+        </w:rPr>
+        <w:t xml:space="preserve">nu </w:t>
+      </w:r>
+      <w:proofErr w:type="gramStart"/>
+      <w:r>
+        <w:rPr>
+          <w:rFonts w:ascii="Times New Roman" w:hAnsi="Times New Roman" w:cs="Times New Roman"/>
+        </w:rPr>
+        <w:t>page, and</w:t>
+      </w:r>
+      <w:proofErr w:type="gramEnd"/>
+      <w:r>
+        <w:rPr>
+          <w:rFonts w:ascii="Times New Roman" w:hAnsi="Times New Roman" w:cs="Times New Roman"/>
+        </w:rPr>
+        <w:t xml:space="preserve"> click on return to go back to menu.</w:t>
+      </w:r>
+    </w:p>
+    <w:p>
+      <w:pPr>
+        <w:tabs>
+          <w:tab w:val="left" w:pos="4019"/>
+        </w:tabs>
+        <w:rPr>
+          <w:rFonts w:ascii="Times New Roman" w:hAnsi="Times New Roman" w:cs="Times New Roman"/>
+        </w:rPr>
+      </w:pPr>
+      <w:r>
+        <w:rPr>
+          <w:rFonts w:ascii="Times New Roman" w:hAnsi="Times New Roman" w:cs="Times New Roman"/>
+        </w:rPr>
+        <w:t>You can select a level and compete!</w:t>
+      </w:r>
+    </w:p>
+    <w:p>
+      <w:pPr>
+        <w:tabs>
+          <w:tab w:val="left" w:pos="4019"/>
+        </w:tabs>
+        <w:rPr>
+          <w:rFonts w:ascii="Times New Roman" w:hAnsi="Times New Roman" w:cs="Times New Roman"/>
+        </w:rPr>
+      </w:pPr>
+      <w:r>
+        <w:rPr>
+          <w:rFonts w:ascii="Times New Roman" w:hAnsi="Times New Roman" w:cs="Times New Roman"/>
+        </w:rPr>
+        <w:t>Once the game is over (i.e. each player has either won or lost), there will be a new game button which takes you back to menu.</w:t>
       </w:r>
     </w:p>
     <w:sectPr>

</xml_diff>

<commit_message>
added few lines to doc
</commit_message>
<xml_diff>
--- a/final_project_py/finalprojectdocumentation.docx
+++ b/final_project_py/finalprojectdocumentation.docx
@@ -139,30 +139,97 @@
           <w:sz w:val="22"/>
           <w:szCs w:val="22"/>
         </w:rPr>
-        <w:t>The game is a multiplayer game, where each player attempts to reach the green planet (final destination) to win. The players will face obstacles such as asteroids and fireballs (colliding with them causes a loss of life), and instances where they will be required to step on rockets to avoid losing a life. Players can also collect coins to boost their score. A time bar decreases as the game goes on and the less the player takes to win, the higher their score. Game is over when either all lives are lost, or when time is up</w:t>
-      </w:r>
-    </w:p>
-    <w:p>
-      <w:pPr>
-        <w:rPr>
-          <w:rFonts w:ascii="Times New Roman" w:eastAsia="Times New Roman" w:hAnsi="Times New Roman" w:cs="Times New Roman"/>
-        </w:rPr>
-      </w:pPr>
-    </w:p>
-    <w:p>
-      <w:pPr>
-        <w:rPr>
-          <w:rFonts w:ascii="Times New Roman" w:eastAsia="Times New Roman" w:hAnsi="Times New Roman" w:cs="Times New Roman"/>
-        </w:rPr>
-      </w:pPr>
-      <w:r>
-        <w:rPr>
-          <w:rFonts w:ascii="Times New Roman" w:eastAsia="Times New Roman" w:hAnsi="Times New Roman" w:cs="Times New Roman"/>
-          <w:color w:val="000000"/>
-          <w:sz w:val="22"/>
-          <w:szCs w:val="22"/>
-        </w:rPr>
-        <w:t xml:space="preserve">The obstacles are instantiated from their respective classes, and each have attributes for their current x and y positions, x1 and x2 which tell us where the line of objects should begin and end. We use a limited number of objects (such as asteroids in a range of 3), and “re-use” them by using the x2 and x1. </w:t>
+        <w:t>The game is a multiplayer game, where each player attempts to reach the green planet (final destination) to win. The players</w:t>
+      </w:r>
+      <w:r>
+        <w:rPr>
+          <w:rFonts w:ascii="Times New Roman" w:eastAsia="Times New Roman" w:hAnsi="Times New Roman" w:cs="Times New Roman"/>
+          <w:color w:val="000000"/>
+          <w:sz w:val="22"/>
+          <w:szCs w:val="22"/>
+        </w:rPr>
+        <w:t xml:space="preserve"> </w:t>
+      </w:r>
+      <w:bookmarkStart w:id="0" w:name="_GoBack"/>
+      <w:bookmarkEnd w:id="0"/>
+      <w:r>
+        <w:rPr>
+          <w:rFonts w:ascii="Times New Roman" w:eastAsia="Times New Roman" w:hAnsi="Times New Roman" w:cs="Times New Roman"/>
+          <w:color w:val="000000"/>
+          <w:sz w:val="22"/>
+          <w:szCs w:val="22"/>
+        </w:rPr>
+        <w:t xml:space="preserve">(which are objects of alien1 and 2 classes) </w:t>
+      </w:r>
+      <w:r>
+        <w:rPr>
+          <w:rFonts w:ascii="Times New Roman" w:eastAsia="Times New Roman" w:hAnsi="Times New Roman" w:cs="Times New Roman"/>
+          <w:color w:val="000000"/>
+          <w:sz w:val="22"/>
+          <w:szCs w:val="22"/>
+        </w:rPr>
+        <w:t>will face obstacles such as asteroids and fireballs (colliding with them causes a loss of life), and instances where they will be required to step on rockets to avoid losing a life. Players can also collect coins to boost their score. A time bar decreases as the game goes on and the less the player takes to win, the higher their score. Game is over when either all lives are lost, or when time is up</w:t>
+      </w:r>
+    </w:p>
+    <w:p>
+      <w:pPr>
+        <w:rPr>
+          <w:rFonts w:ascii="Times New Roman" w:eastAsia="Times New Roman" w:hAnsi="Times New Roman" w:cs="Times New Roman"/>
+        </w:rPr>
+      </w:pPr>
+    </w:p>
+    <w:p>
+      <w:pPr>
+        <w:rPr>
+          <w:rFonts w:ascii="Times New Roman" w:eastAsia="Times New Roman" w:hAnsi="Times New Roman" w:cs="Times New Roman"/>
+        </w:rPr>
+      </w:pPr>
+      <w:r>
+        <w:rPr>
+          <w:rFonts w:ascii="Times New Roman" w:eastAsia="Times New Roman" w:hAnsi="Times New Roman" w:cs="Times New Roman"/>
+          <w:color w:val="000000"/>
+          <w:sz w:val="22"/>
+          <w:szCs w:val="22"/>
+        </w:rPr>
+        <w:t>The obstacles are instantiated from their respective classes, and each have attributes for their current x and y positions, x1 and x2 which tell us where the line of objects should begin and end. We use a limited number of objects (such as asteroids in a range of 3), and “re-use” them by using the x2 and x1</w:t>
+      </w:r>
+      <w:r>
+        <w:rPr>
+          <w:rFonts w:ascii="Times New Roman" w:eastAsia="Times New Roman" w:hAnsi="Times New Roman" w:cs="Times New Roman"/>
+          <w:color w:val="000000"/>
+          <w:sz w:val="22"/>
+          <w:szCs w:val="22"/>
+        </w:rPr>
+        <w:t xml:space="preserve"> and appending the objects to lists for each type of object for each </w:t>
+      </w:r>
+      <w:proofErr w:type="gramStart"/>
+      <w:r>
+        <w:rPr>
+          <w:rFonts w:ascii="Times New Roman" w:eastAsia="Times New Roman" w:hAnsi="Times New Roman" w:cs="Times New Roman"/>
+          <w:color w:val="000000"/>
+          <w:sz w:val="22"/>
+          <w:szCs w:val="22"/>
+        </w:rPr>
+        <w:t xml:space="preserve">player </w:t>
+      </w:r>
+      <w:r>
+        <w:rPr>
+          <w:rFonts w:ascii="Times New Roman" w:eastAsia="Times New Roman" w:hAnsi="Times New Roman" w:cs="Times New Roman"/>
+          <w:color w:val="000000"/>
+          <w:sz w:val="22"/>
+          <w:szCs w:val="22"/>
+        </w:rPr>
+        <w:t>.</w:t>
+      </w:r>
+      <w:proofErr w:type="gramEnd"/>
+      <w:r>
+        <w:rPr>
+          <w:rFonts w:ascii="Times New Roman" w:eastAsia="Times New Roman" w:hAnsi="Times New Roman" w:cs="Times New Roman"/>
+          <w:color w:val="000000"/>
+          <w:sz w:val="22"/>
+          <w:szCs w:val="22"/>
+        </w:rPr>
+        <w:t xml:space="preserve"> </w:t>
       </w:r>
       <w:r>
         <w:rPr>
@@ -237,6 +304,46 @@
         </w:rPr>
         <w:t xml:space="preserve"> of the objects. For the rocket section, once the alien is in the range of rockets, if it collides with a rocket, it will have the same x and y of the rocket and so will move with it. However, if it moves off the rocket, it will lose a life and the go back to starting from the beginning. The range of the rocket segment of the game is determined by an if statement that tests if the alien’s y is lower than the maximum y of all the rockets, and higher than the minimum y of all the rockets. </w:t>
       </w:r>
+    </w:p>
+    <w:p>
+      <w:pPr>
+        <w:rPr>
+          <w:rFonts w:ascii="Times New Roman" w:eastAsia="Times New Roman" w:hAnsi="Times New Roman" w:cs="Times New Roman"/>
+        </w:rPr>
+      </w:pPr>
+    </w:p>
+    <w:p>
+      <w:pPr>
+        <w:rPr>
+          <w:rFonts w:ascii="Times New Roman" w:eastAsia="Times New Roman" w:hAnsi="Times New Roman" w:cs="Times New Roman"/>
+        </w:rPr>
+      </w:pPr>
+      <w:r>
+        <w:rPr>
+          <w:rFonts w:ascii="Times New Roman" w:eastAsia="Times New Roman" w:hAnsi="Times New Roman" w:cs="Times New Roman"/>
+        </w:rPr>
+        <w:t xml:space="preserve">Images have also been </w:t>
+      </w:r>
+      <w:r>
+        <w:rPr>
+          <w:rFonts w:ascii="Times New Roman" w:eastAsia="Times New Roman" w:hAnsi="Times New Roman" w:cs="Times New Roman"/>
+        </w:rPr>
+        <w:t xml:space="preserve">used to represent characters and objects. The images have been download from </w:t>
+      </w:r>
+      <w:proofErr w:type="gramStart"/>
+      <w:r>
+        <w:rPr>
+          <w:rFonts w:ascii="Times New Roman" w:eastAsia="Times New Roman" w:hAnsi="Times New Roman" w:cs="Times New Roman"/>
+        </w:rPr>
+        <w:t>opengameart.org</w:t>
+      </w:r>
+      <w:r>
+        <w:rPr>
+          <w:rFonts w:ascii="Times New Roman" w:eastAsia="Times New Roman" w:hAnsi="Times New Roman" w:cs="Times New Roman"/>
+        </w:rPr>
+        <w:t xml:space="preserve"> .</w:t>
+      </w:r>
+      <w:proofErr w:type="gramEnd"/>
     </w:p>
     <w:p>
       <w:pPr>
@@ -480,8 +587,6 @@
           <w:u w:val="single"/>
         </w:rPr>
       </w:pPr>
-      <w:bookmarkStart w:id="0" w:name="_GoBack"/>
-      <w:bookmarkEnd w:id="0"/>
     </w:p>
     <w:p>
       <w:pPr>

</xml_diff>